<commit_message>
position 0 of shuutle buuton
</commit_message>
<xml_diff>
--- a/Teleprompter.docx
+++ b/Teleprompter.docx
@@ -356,61 +356,69 @@
         <w:rPr>
           <w:lang w:val="en-GB"/>
         </w:rPr>
-        <w:t xml:space="preserve"> output can be found by either clicking on ‘show in </w:t>
+        <w:t xml:space="preserve"> output can be found by either clicking on ‘</w:t>
+      </w:r>
+      <w:r>
+        <w:rPr>
+          <w:lang w:val="en-GB"/>
+        </w:rPr>
+        <w:t>Screen Capture Method’</w:t>
+      </w:r>
+      <w:r>
+        <w:rPr>
+          <w:lang w:val="en-GB"/>
+        </w:rPr>
+        <w:t xml:space="preserve"> button or ‘</w:t>
+      </w:r>
+      <w:r>
+        <w:rPr>
+          <w:lang w:val="en-GB"/>
+        </w:rPr>
+        <w:t>Normal Method</w:t>
+      </w:r>
+      <w:r>
+        <w:rPr>
+          <w:lang w:val="en-GB"/>
+        </w:rPr>
+        <w:t>’</w:t>
+      </w:r>
+      <w:r>
+        <w:rPr>
+          <w:lang w:val="en-GB"/>
+        </w:rPr>
+        <w:t xml:space="preserve"> button</w:t>
+      </w:r>
+      <w:r>
+        <w:rPr>
+          <w:lang w:val="en-GB"/>
+        </w:rPr>
+        <w:t xml:space="preserve">. We need to double click required slug again for </w:t>
       </w:r>
       <w:proofErr w:type="spellStart"/>
       <w:r>
         <w:rPr>
           <w:lang w:val="en-GB"/>
         </w:rPr>
-        <w:t>casparc</w:t>
-      </w:r>
-      <w:r>
-        <w:rPr>
-          <w:lang w:val="en-GB"/>
-        </w:rPr>
-        <w:t>g</w:t>
+        <w:t>casparcg</w:t>
       </w:r>
       <w:proofErr w:type="spellEnd"/>
       <w:r>
         <w:rPr>
           <w:lang w:val="en-GB"/>
         </w:rPr>
-        <w:t xml:space="preserve"> (Web RTC</w:t>
-      </w:r>
-      <w:r>
-        <w:rPr>
-          <w:lang w:val="en-GB"/>
-        </w:rPr>
-        <w:t xml:space="preserve"> Method) button or ‘Show in </w:t>
-      </w:r>
-      <w:proofErr w:type="spellStart"/>
-      <w:r>
-        <w:rPr>
-          <w:lang w:val="en-GB"/>
-        </w:rPr>
-        <w:t>caspacrg</w:t>
-      </w:r>
-      <w:proofErr w:type="spellEnd"/>
-      <w:r>
-        <w:rPr>
-          <w:lang w:val="en-GB"/>
-        </w:rPr>
-        <w:t xml:space="preserve"> (React component method)’. We need to double click required slug again for </w:t>
-      </w:r>
-      <w:proofErr w:type="spellStart"/>
-      <w:r>
-        <w:rPr>
-          <w:lang w:val="en-GB"/>
-        </w:rPr>
-        <w:t>casparcg</w:t>
-      </w:r>
-      <w:proofErr w:type="spellEnd"/>
-      <w:r>
-        <w:rPr>
-          <w:lang w:val="en-GB"/>
-        </w:rPr>
-        <w:t xml:space="preserve"> output in React component method. Click ‘</w:t>
+        <w:t xml:space="preserve"> output in </w:t>
+      </w:r>
+      <w:r>
+        <w:rPr>
+          <w:lang w:val="en-GB"/>
+        </w:rPr>
+        <w:t>Normal Method</w:t>
+      </w:r>
+      <w:r>
+        <w:rPr>
+          <w:lang w:val="en-GB"/>
+        </w:rPr>
+        <w:t>. Click ‘</w:t>
       </w:r>
       <w:r>
         <w:rPr>
@@ -454,21 +462,61 @@
         <w:rPr>
           <w:lang w:val="en-GB"/>
         </w:rPr>
-        <w:t xml:space="preserve">When in </w:t>
-      </w:r>
-      <w:proofErr w:type="spellStart"/>
-      <w:r>
-        <w:rPr>
-          <w:lang w:val="en-GB"/>
-        </w:rPr>
-        <w:t>WebRTC</w:t>
-      </w:r>
-      <w:proofErr w:type="spellEnd"/>
-      <w:r>
-        <w:rPr>
-          <w:lang w:val="en-GB"/>
-        </w:rPr>
-        <w:t xml:space="preserve"> method software should be in maximized state, and in active tab, nothing should be there over it.</w:t>
+        <w:t>I</w:t>
+      </w:r>
+      <w:r>
+        <w:rPr>
+          <w:lang w:val="en-GB"/>
+        </w:rPr>
+        <w:t xml:space="preserve">n </w:t>
+      </w:r>
+      <w:r>
+        <w:rPr>
+          <w:lang w:val="en-GB"/>
+        </w:rPr>
+        <w:t xml:space="preserve">‘Screen Capture </w:t>
+      </w:r>
+      <w:r>
+        <w:rPr>
+          <w:lang w:val="en-GB"/>
+        </w:rPr>
+        <w:t>method</w:t>
+      </w:r>
+      <w:r>
+        <w:rPr>
+          <w:lang w:val="en-GB"/>
+        </w:rPr>
+        <w:t>’</w:t>
+      </w:r>
+      <w:r>
+        <w:rPr>
+          <w:lang w:val="en-GB"/>
+        </w:rPr>
+        <w:t xml:space="preserve"> software should be in maximize</w:t>
+      </w:r>
+      <w:r>
+        <w:rPr>
+          <w:lang w:val="en-GB"/>
+        </w:rPr>
+        <w:t xml:space="preserve">d state, </w:t>
+      </w:r>
+      <w:r>
+        <w:rPr>
+          <w:lang w:val="en-GB"/>
+        </w:rPr>
+        <w:t>in active tab,</w:t>
+      </w:r>
+      <w:r>
+        <w:rPr>
+          <w:lang w:val="en-GB"/>
+        </w:rPr>
+        <w:t xml:space="preserve"> and</w:t>
+      </w:r>
+      <w:r>
+        <w:rPr>
+          <w:lang w:val="en-GB"/>
+        </w:rPr>
+        <w:t xml:space="preserve"> nothing should be there over it.</w:t>
       </w:r>
     </w:p>
     <w:p>
@@ -512,6 +560,52 @@
           <w:lang w:val="en-GB"/>
         </w:rPr>
       </w:pPr>
+      <w:r>
+        <w:rPr>
+          <w:lang w:val="en-GB"/>
+        </w:rPr>
+        <w:t>Setting of Database IP, Database name and Caspar IP are in .</w:t>
+      </w:r>
+      <w:proofErr w:type="spellStart"/>
+      <w:r>
+        <w:rPr>
+          <w:lang w:val="en-GB"/>
+        </w:rPr>
+        <w:t>env.local</w:t>
+      </w:r>
+      <w:proofErr w:type="spellEnd"/>
+      <w:r>
+        <w:rPr>
+          <w:lang w:val="en-GB"/>
+        </w:rPr>
+        <w:t xml:space="preserve"> file.</w:t>
+      </w:r>
+    </w:p>
+    <w:p>
+      <w:pPr>
+        <w:pStyle w:val="ListParagraph"/>
+        <w:numPr>
+          <w:ilvl w:val="0"/>
+          <w:numId w:val="1"/>
+        </w:numPr>
+        <w:rPr>
+          <w:lang w:val="en-GB"/>
+        </w:rPr>
+      </w:pPr>
+      <w:r>
+        <w:rPr>
+          <w:lang w:val="en-GB"/>
+        </w:rPr>
+        <w:t xml:space="preserve">Setting of Font size and start position can be done by clicking show setting button. </w:t>
+      </w:r>
+    </w:p>
+    <w:p>
+      <w:pPr>
+        <w:pStyle w:val="ListParagraph"/>
+        <w:rPr>
+          <w:lang w:val="en-GB"/>
+        </w:rPr>
+      </w:pPr>
     </w:p>
     <w:p>
       <w:pPr>
@@ -534,9 +628,9 @@
         <w:lastRenderedPageBreak/>
         <w:drawing>
           <wp:inline distT="0" distB="0" distL="0" distR="0">
-            <wp:extent cx="7411720" cy="5877688"/>
+            <wp:extent cx="7411720" cy="5879255"/>
             <wp:effectExtent l="19050" t="0" r="0" b="0"/>
-            <wp:docPr id="4" name="Picture 4"/>
+            <wp:docPr id="2" name="Picture 1"/>
             <wp:cNvGraphicFramePr>
               <a:graphicFrameLocks xmlns:a="http://schemas.openxmlformats.org/drawingml/2006/main" noChangeAspect="1"/>
             </wp:cNvGraphicFramePr>
@@ -544,7 +638,7 @@
               <a:graphicData uri="http://schemas.openxmlformats.org/drawingml/2006/picture">
                 <pic:pic xmlns:pic="http://schemas.openxmlformats.org/drawingml/2006/picture">
                   <pic:nvPicPr>
-                    <pic:cNvPr id="0" name="Picture 4"/>
+                    <pic:cNvPr id="0" name="Picture 1"/>
                     <pic:cNvPicPr>
                       <a:picLocks noChangeAspect="1" noChangeArrowheads="1"/>
                     </pic:cNvPicPr>
@@ -559,7 +653,7 @@
                   <pic:spPr bwMode="auto">
                     <a:xfrm>
                       <a:off x="0" y="0"/>
-                      <a:ext cx="7411720" cy="5877688"/>
+                      <a:ext cx="7411720" cy="5879255"/>
                     </a:xfrm>
                     <a:prstGeom prst="rect">
                       <a:avLst/>

</xml_diff>